<commit_message>
Edited Contract  to include Privotal Tracker
</commit_message>
<xml_diff>
--- a/Group_Contract.docx
+++ b/Group_Contract.docx
@@ -351,7 +351,15 @@
           <w:sz w:val="22"/>
           <w:szCs w:val="22"/>
         </w:rPr>
-        <w:t xml:space="preserve"> Building for at least 3 hours.  Members are expected to complete any work committed to outside of meetings and otherwise contact the group. If a member is absent from the meeting without prior notice, the penalty is a report detailing the work he/she has completed. If a member were to miss more than 3 meetings, the firing process will take place. </w:t>
+        <w:t xml:space="preserve"> Building for at least 3 hours.</w:t>
+      </w:r>
+      <w:r>
+        <w:rPr>
+          <w:color w:val="000000"/>
+          <w:sz w:val="22"/>
+          <w:szCs w:val="22"/>
+        </w:rPr>
+        <w:t xml:space="preserve"> Members are expected to complete any work committed to outside of meetings and otherwise contact the group. If a member is absent from the meeting without prior notice, the penalty is a report detailing the work he/she has completed. If a member were to miss more than 3 meetings, the firing process will take place. </w:t>
       </w:r>
     </w:p>
     <w:p>
@@ -404,25 +412,33 @@
           <w:szCs w:val="22"/>
         </w:rPr>
         <w:tab/>
-        <w:t xml:space="preserve">If responsibilities are not met, a group intervention will take place giving he/she a warning. If no change results, the group will discuss the appropriate actions to take. Individual hours of work will be monitored based on </w:t>
-      </w:r>
-      <w:proofErr w:type="spellStart"/>
-      <w:r>
-        <w:rPr>
-          <w:color w:val="000000"/>
-          <w:sz w:val="22"/>
-          <w:szCs w:val="22"/>
-        </w:rPr>
-        <w:t>GitHub</w:t>
-      </w:r>
-      <w:proofErr w:type="spellEnd"/>
-      <w:r>
-        <w:rPr>
-          <w:color w:val="000000"/>
-          <w:sz w:val="22"/>
-          <w:szCs w:val="22"/>
-        </w:rPr>
-        <w:t xml:space="preserve"> commits as well as lines of code written. Each small group will have a subproject manager, decided by nomination.</w:t>
+        <w:t xml:space="preserve">If responsibilities are not met, a group intervention will take place giving he/she a warning. If no change results, the group will discuss the appropriate actions to take. </w:t>
+      </w:r>
+      <w:r>
+        <w:rPr>
+          <w:color w:val="000000"/>
+          <w:sz w:val="22"/>
+          <w:szCs w:val="22"/>
+        </w:rPr>
+        <w:t>Pivotal Tracker, an agile project management tool, will be used to monitor individual progress and project development.</w:t>
+      </w:r>
+      <w:bookmarkStart w:id="0" w:name="_GoBack"/>
+      <w:bookmarkEnd w:id="0"/>
+      <w:r>
+        <w:rPr>
+          <w:color w:val="000000"/>
+          <w:sz w:val="22"/>
+          <w:szCs w:val="22"/>
+        </w:rPr>
+        <w:t xml:space="preserve"> </w:t>
+      </w:r>
+      <w:r>
+        <w:rPr>
+          <w:color w:val="000000"/>
+          <w:sz w:val="22"/>
+          <w:szCs w:val="22"/>
+        </w:rPr>
+        <w:t>Each small group will have a subproject manager, decided by nomination.</w:t>
       </w:r>
     </w:p>
     <w:p>
@@ -556,8 +572,6 @@
           <w:szCs w:val="22"/>
         </w:rPr>
       </w:pPr>
-      <w:bookmarkStart w:id="0" w:name="_GoBack"/>
-      <w:bookmarkEnd w:id="0"/>
     </w:p>
     <w:p>
       <w:pPr>
@@ -2291,6 +2305,7 @@
   <w:style w:type="character" w:default="1" w:styleId="DefaultParagraphFont">
     <w:name w:val="Default Paragraph Font"/>
     <w:uiPriority w:val="1"/>
+    <w:semiHidden/>
     <w:unhideWhenUsed/>
   </w:style>
   <w:style w:type="table" w:default="1" w:styleId="TableNormal">
@@ -2525,6 +2540,7 @@
   <w:style w:type="character" w:default="1" w:styleId="DefaultParagraphFont">
     <w:name w:val="Default Paragraph Font"/>
     <w:uiPriority w:val="1"/>
+    <w:semiHidden/>
     <w:unhideWhenUsed/>
   </w:style>
   <w:style w:type="table" w:default="1" w:styleId="TableNormal">

</xml_diff>